<commit_message>
Mejoras en Organización del Grupo
Se mejoró y amplió el texto según lo investigado en las referencias
</commit_message>
<xml_diff>
--- a/Documentos/Manual Para Trabajos Universitario.docx
+++ b/Documentos/Manual Para Trabajos Universitario.docx
@@ -12,20 +12,21 @@
     </w:p>
     <w:p>
       <w:r>
-        <w:t>Realizar un trabajo grupal en la universidad implica coordinar habilidades, tiempo, recursos y comunicación efectiva. A continuación, se presentan las mejores prácticas para asegurar el éxito en la organización, gestión de tiempos, formatos, citación y presentación, respaldadas por bibliografía reciente.</w:t>
-      </w:r>
-    </w:p>
-    <w:p>
-      <w:pPr>
-        <w:rPr>
-          <w:rFonts w:cs="Times New Roman"/>
-          <w:b/>
-          <w:bCs/>
-        </w:rPr>
-      </w:pPr>
-      <w:r>
-        <w:rPr>
-          <w:rFonts w:cs="Times New Roman"/>
+        <w:t>Realizar un trabajo grupal en la universidad implica coordinar habilidades, tiempo, recursos y comunicación efectiva. A continuación, se presentan las mejores prácticas para asegurar el éxito en la organización, gestión de tiempos, formatos, citación y presentación</w:t>
+      </w:r>
+      <w:r>
+        <w:t>.</w:t>
+      </w:r>
+    </w:p>
+    <w:p>
+      <w:pPr>
+        <w:rPr>
+          <w:b/>
+          <w:bCs/>
+        </w:rPr>
+      </w:pPr>
+      <w:r>
+        <w:rPr>
           <w:b/>
           <w:bCs/>
         </w:rPr>
@@ -33,91 +34,53 @@
       </w:r>
     </w:p>
     <w:p>
-      <w:pPr>
-        <w:numPr>
-          <w:ilvl w:val="0"/>
-          <w:numId w:val="1"/>
-        </w:numPr>
-        <w:rPr>
-          <w:rFonts w:cs="Times New Roman"/>
-        </w:rPr>
-      </w:pPr>
-      <w:r>
-        <w:rPr>
-          <w:rFonts w:cs="Times New Roman"/>
-          <w:b/>
-          <w:bCs/>
-        </w:rPr>
-        <w:t>Formación y roles</w:t>
-      </w:r>
-      <w:r>
-        <w:rPr>
-          <w:rFonts w:cs="Times New Roman"/>
-        </w:rPr>
-        <w:t>: Establece desde el inicio los roles de cada miembro según sus fortalezas. Designar un líder facilita la toma de decisiones y la justa distribución de responsabilidades.</w:t>
-      </w:r>
-    </w:p>
-    <w:p>
-      <w:pPr>
-        <w:numPr>
-          <w:ilvl w:val="0"/>
-          <w:numId w:val="1"/>
-        </w:numPr>
-        <w:rPr>
-          <w:rFonts w:cs="Times New Roman"/>
-        </w:rPr>
-      </w:pPr>
-      <w:r>
-        <w:rPr>
-          <w:rFonts w:cs="Times New Roman"/>
-          <w:b/>
-          <w:bCs/>
-        </w:rPr>
-        <w:t>Planificación de tareas</w:t>
-      </w:r>
-      <w:r>
-        <w:rPr>
-          <w:rFonts w:cs="Times New Roman"/>
-        </w:rPr>
-        <w:t>: Desglosa el trabajo en tareas concretas. Define quién hará qué, cómo, con qué recursos y para cuándo, usando una tabla o calendario colaborativo para seguimiento.</w:t>
-      </w:r>
-    </w:p>
-    <w:p>
-      <w:pPr>
-        <w:numPr>
-          <w:ilvl w:val="0"/>
-          <w:numId w:val="1"/>
-        </w:numPr>
-        <w:rPr>
-          <w:rFonts w:cs="Times New Roman"/>
-        </w:rPr>
-      </w:pPr>
-      <w:r>
-        <w:rPr>
-          <w:rFonts w:cs="Times New Roman"/>
-          <w:b/>
-          <w:bCs/>
-        </w:rPr>
-        <w:t>Herramientas de comunicación</w:t>
-      </w:r>
-      <w:r>
-        <w:rPr>
-          <w:rFonts w:cs="Times New Roman"/>
-        </w:rPr>
-        <w:t>: Utiliza grupos en plataformas digitales (como WhatsApp o Teams) para coordinarse y mantener la comunicación ágil y transparente.</w:t>
-      </w:r>
-    </w:p>
-    <w:p>
-      <w:pPr>
-        <w:rPr>
-          <w:rFonts w:cs="Times New Roman"/>
-          <w:b/>
-          <w:bCs/>
-        </w:rPr>
-      </w:pPr>
-      <w:r>
-        <w:rPr>
-          <w:rFonts w:cs="Times New Roman"/>
+      <w:r>
+        <w:rPr>
+          <w:b/>
+          <w:bCs/>
+        </w:rPr>
+        <w:t>Formación y asignación de roles:</w:t>
+      </w:r>
+      <w:r>
+        <w:br/>
+        <w:t>Para garantizar un funcionamiento efectivo del grupo, es fundamental definir desde el inicio los roles de cada integrante basándose en sus habilidades, conocimientos y fortalezas específicas. Esto no solo optimiza el desempeño individual, sino que también fortalece la colaboración colectiva. La designación de un líder o coordinador es esencial, ya que facilita la toma de decisiones, coordina los esfuerzos del equipo y asegura una distribución equitativa y clara de responsabilidades, evitando duplicidades o confusiones.</w:t>
+      </w:r>
+    </w:p>
+    <w:p>
+      <w:r>
+        <w:rPr>
+          <w:b/>
+          <w:bCs/>
+        </w:rPr>
+        <w:t>Planificación detallada de tareas:</w:t>
+      </w:r>
+      <w:r>
+        <w:br/>
+        <w:t>Dividir el trabajo en tareas concretas y bien definidas permite una mejor organización y seguimiento. Es recomendable establecer quién será responsable de cada tarea, especificar los métodos y recursos necesarios para su realización, así como fijar fechas límite claras. Para mejorar la coordinación, se sugiere implementar herramientas visuales como tablas, diagramas de Gantt o calendarios interactivos y colaborativos, lo que facilita el monitoreo del progreso y la identificación temprana de posibles retrasos o inconvenientes.</w:t>
+      </w:r>
+    </w:p>
+    <w:p>
+      <w:r>
+        <w:rPr>
+          <w:b/>
+          <w:bCs/>
+        </w:rPr>
+        <w:t>Herramientas y canales de comunicación efectivos:</w:t>
+      </w:r>
+      <w:r>
+        <w:br/>
+        <w:t>La comunicación constante y eficiente es un pilar fundamental para el éxito grupal. Es aconsejable utilizar plataformas digitales que permitan la interacción rápida, segura y transparente, como WhatsApp, Microsoft Teams, Slack u otras aplicaciones colaborativas. Estas herramientas facilitan la coordinación diaria, el intercambio de información, la resolución ágil de dudas y la sincronización de actividades, fomentando un ambiente de trabajo dinámico y cohesionado. Además, es útil establecer normas claras sobre la frecuencia y el estilo de comunicación para evitar malentendidos y mantener el foco en los objetivos comunes.</w:t>
+      </w:r>
+    </w:p>
+    <w:p>
+      <w:pPr>
+        <w:rPr>
+          <w:b/>
+          <w:bCs/>
+        </w:rPr>
+      </w:pPr>
+      <w:r>
+        <w:rPr>
           <w:b/>
           <w:bCs/>
         </w:rPr>
@@ -130,22 +93,15 @@
           <w:ilvl w:val="0"/>
           <w:numId w:val="2"/>
         </w:numPr>
-        <w:rPr>
-          <w:rFonts w:cs="Times New Roman"/>
-        </w:rPr>
-      </w:pPr>
-      <w:r>
-        <w:rPr>
-          <w:rFonts w:cs="Times New Roman"/>
+      </w:pPr>
+      <w:r>
+        <w:rPr>
           <w:b/>
           <w:bCs/>
         </w:rPr>
         <w:t>Elabora un cronograma realista</w:t>
       </w:r>
       <w:r>
-        <w:rPr>
-          <w:rFonts w:cs="Times New Roman"/>
-        </w:rPr>
         <w:t>: Define fechas límite para cada parte y marca hitos intermedios para revisar avances.</w:t>
       </w:r>
     </w:p>
@@ -155,22 +111,16 @@
           <w:ilvl w:val="0"/>
           <w:numId w:val="2"/>
         </w:numPr>
-        <w:rPr>
-          <w:rFonts w:cs="Times New Roman"/>
-        </w:rPr>
-      </w:pPr>
-      <w:r>
-        <w:rPr>
-          <w:rFonts w:cs="Times New Roman"/>
-          <w:b/>
-          <w:bCs/>
-        </w:rPr>
+      </w:pPr>
+      <w:r>
+        <w:rPr>
+          <w:b/>
+          <w:bCs/>
+        </w:rPr>
+        <w:lastRenderedPageBreak/>
         <w:t>Divide tareas grandes en pequeños pasos</w:t>
       </w:r>
       <w:r>
-        <w:rPr>
-          <w:rFonts w:cs="Times New Roman"/>
-        </w:rPr>
         <w:t>: Así se evita la procrastinación y se facilita el cumplimiento del plan.</w:t>
       </w:r>
     </w:p>
@@ -180,36 +130,27 @@
           <w:ilvl w:val="0"/>
           <w:numId w:val="2"/>
         </w:numPr>
-        <w:rPr>
-          <w:rFonts w:cs="Times New Roman"/>
-        </w:rPr>
-      </w:pPr>
-      <w:r>
-        <w:rPr>
-          <w:rFonts w:cs="Times New Roman"/>
+      </w:pPr>
+      <w:r>
+        <w:rPr>
           <w:b/>
           <w:bCs/>
         </w:rPr>
         <w:t>Reuniones regulares</w:t>
       </w:r>
       <w:r>
-        <w:rPr>
-          <w:rFonts w:cs="Times New Roman"/>
-        </w:rPr>
         <w:t>: Programa encuentros periódicos para seguimiento y resolución de dudas; pueden ser virtuales o presenciales.</w:t>
       </w:r>
     </w:p>
     <w:p>
       <w:pPr>
         <w:rPr>
-          <w:rFonts w:cs="Times New Roman"/>
-          <w:b/>
-          <w:bCs/>
-        </w:rPr>
-      </w:pPr>
-      <w:r>
-        <w:rPr>
-          <w:rFonts w:cs="Times New Roman"/>
+          <w:b/>
+          <w:bCs/>
+        </w:rPr>
+      </w:pPr>
+      <w:r>
+        <w:rPr>
           <w:b/>
           <w:bCs/>
         </w:rPr>
@@ -222,22 +163,15 @@
           <w:ilvl w:val="0"/>
           <w:numId w:val="3"/>
         </w:numPr>
-        <w:rPr>
-          <w:rFonts w:cs="Times New Roman"/>
-        </w:rPr>
-      </w:pPr>
-      <w:r>
-        <w:rPr>
-          <w:rFonts w:cs="Times New Roman"/>
+      </w:pPr>
+      <w:r>
+        <w:rPr>
           <w:b/>
           <w:bCs/>
         </w:rPr>
         <w:t>Consenso sobre el formato</w:t>
       </w:r>
       <w:r>
-        <w:rPr>
-          <w:rFonts w:cs="Times New Roman"/>
-        </w:rPr>
         <w:t>: Antes de escribir, acuerda con el grupo el formato general (márgenes, tipo de letra, interlineado) cumpliento las especificaciones de la asignatura o universidad.</w:t>
       </w:r>
     </w:p>
@@ -247,22 +181,15 @@
           <w:ilvl w:val="0"/>
           <w:numId w:val="3"/>
         </w:numPr>
-        <w:rPr>
-          <w:rFonts w:cs="Times New Roman"/>
-        </w:rPr>
-      </w:pPr>
-      <w:r>
-        <w:rPr>
-          <w:rFonts w:cs="Times New Roman"/>
+      </w:pPr>
+      <w:r>
+        <w:rPr>
           <w:b/>
           <w:bCs/>
         </w:rPr>
         <w:t>Citación correcta</w:t>
       </w:r>
       <w:r>
-        <w:rPr>
-          <w:rFonts w:cs="Times New Roman"/>
-        </w:rPr>
         <w:t>: Usa normas reconocidas (APA, MLA, Chicago, Harvard, etc.) según la disciplina. La APA suele ser estándar en ciencias sociales; consulta a tu tutor o las guías de tu universidad para confirmar.</w:t>
       </w:r>
     </w:p>
@@ -272,22 +199,15 @@
           <w:ilvl w:val="0"/>
           <w:numId w:val="3"/>
         </w:numPr>
-        <w:rPr>
-          <w:rFonts w:cs="Times New Roman"/>
-        </w:rPr>
-      </w:pPr>
-      <w:r>
-        <w:rPr>
-          <w:rFonts w:cs="Times New Roman"/>
+      </w:pPr>
+      <w:r>
+        <w:rPr>
           <w:b/>
           <w:bCs/>
         </w:rPr>
         <w:t>Ejemplo de referencia en APA (7ª ed.)</w:t>
       </w:r>
       <w:r>
-        <w:rPr>
-          <w:rFonts w:cs="Times New Roman"/>
-        </w:rPr>
         <w:t>:</w:t>
       </w:r>
     </w:p>
@@ -297,15 +217,8 @@
           <w:ilvl w:val="1"/>
           <w:numId w:val="3"/>
         </w:numPr>
-        <w:rPr>
-          <w:rFonts w:cs="Times New Roman"/>
-        </w:rPr>
-      </w:pPr>
-      <w:r>
-        <w:rPr>
-          <w:rFonts w:cs="Times New Roman"/>
-        </w:rPr>
-        <w:lastRenderedPageBreak/>
+      </w:pPr>
+      <w:r>
         <w:t>Apellido, N. (año). Título del trabajo en cursiva [Tipo de trabajo, universidad]. URL o DOI.</w:t>
       </w:r>
     </w:p>
@@ -315,36 +228,27 @@
           <w:ilvl w:val="0"/>
           <w:numId w:val="3"/>
         </w:numPr>
-        <w:rPr>
-          <w:rFonts w:cs="Times New Roman"/>
-        </w:rPr>
-      </w:pPr>
-      <w:r>
-        <w:rPr>
-          <w:rFonts w:cs="Times New Roman"/>
+      </w:pPr>
+      <w:r>
+        <w:rPr>
           <w:b/>
           <w:bCs/>
         </w:rPr>
         <w:t>Referencia y bibliografía</w:t>
       </w:r>
       <w:r>
-        <w:rPr>
-          <w:rFonts w:cs="Times New Roman"/>
-        </w:rPr>
         <w:t>: Toda fuente citada debe figurar en la lista final y viceversa.</w:t>
       </w:r>
     </w:p>
     <w:p>
       <w:pPr>
         <w:rPr>
-          <w:rFonts w:cs="Times New Roman"/>
-          <w:b/>
-          <w:bCs/>
-        </w:rPr>
-      </w:pPr>
-      <w:r>
-        <w:rPr>
-          <w:rFonts w:cs="Times New Roman"/>
+          <w:b/>
+          <w:bCs/>
+        </w:rPr>
+      </w:pPr>
+      <w:r>
+        <w:rPr>
           <w:b/>
           <w:bCs/>
         </w:rPr>
@@ -357,22 +261,15 @@
           <w:ilvl w:val="0"/>
           <w:numId w:val="4"/>
         </w:numPr>
-        <w:rPr>
-          <w:rFonts w:cs="Times New Roman"/>
-        </w:rPr>
-      </w:pPr>
-      <w:r>
-        <w:rPr>
-          <w:rFonts w:cs="Times New Roman"/>
+      </w:pPr>
+      <w:r>
+        <w:rPr>
           <w:b/>
           <w:bCs/>
         </w:rPr>
         <w:t>Revisión conjunta</w:t>
       </w:r>
       <w:r>
-        <w:rPr>
-          <w:rFonts w:cs="Times New Roman"/>
-        </w:rPr>
         <w:t>: Antes de entregar, reúne todas las partes, revisa la coherencia, elimina repeticiones y asegura la unidad de estilo y formato.</w:t>
       </w:r>
     </w:p>
@@ -382,22 +279,15 @@
           <w:ilvl w:val="0"/>
           <w:numId w:val="4"/>
         </w:numPr>
-        <w:rPr>
-          <w:rFonts w:cs="Times New Roman"/>
-        </w:rPr>
-      </w:pPr>
-      <w:r>
-        <w:rPr>
-          <w:rFonts w:cs="Times New Roman"/>
+      </w:pPr>
+      <w:r>
+        <w:rPr>
           <w:b/>
           <w:bCs/>
         </w:rPr>
         <w:t>Preparación para la exposición</w:t>
       </w:r>
       <w:r>
-        <w:rPr>
-          <w:rFonts w:cs="Times New Roman"/>
-        </w:rPr>
         <w:t>: Si el trabajo incluye defensa oral, asigna quién presentará cada parte y ensayen juntos para evitar solapamientos y vacíos.</w:t>
       </w:r>
     </w:p>
@@ -407,22 +297,15 @@
           <w:ilvl w:val="0"/>
           <w:numId w:val="4"/>
         </w:numPr>
-        <w:rPr>
-          <w:rFonts w:cs="Times New Roman"/>
-        </w:rPr>
-      </w:pPr>
-      <w:r>
-        <w:rPr>
-          <w:rFonts w:cs="Times New Roman"/>
+      </w:pPr>
+      <w:r>
+        <w:rPr>
           <w:b/>
           <w:bCs/>
         </w:rPr>
         <w:t>Uso de apoyos visuales</w:t>
       </w:r>
       <w:r>
-        <w:rPr>
-          <w:rFonts w:cs="Times New Roman"/>
-        </w:rPr>
         <w:t>: Utiliza presentaciones (PowerPoint, Prezi) claras y orientadas a los puntos más relevantes del trabajo.</w:t>
       </w:r>
     </w:p>
@@ -432,36 +315,27 @@
           <w:ilvl w:val="0"/>
           <w:numId w:val="4"/>
         </w:numPr>
-        <w:rPr>
-          <w:rFonts w:cs="Times New Roman"/>
-        </w:rPr>
-      </w:pPr>
-      <w:r>
-        <w:rPr>
-          <w:rFonts w:cs="Times New Roman"/>
+      </w:pPr>
+      <w:r>
+        <w:rPr>
           <w:b/>
           <w:bCs/>
         </w:rPr>
         <w:t>Feedback y autoevaluación</w:t>
       </w:r>
       <w:r>
-        <w:rPr>
-          <w:rFonts w:cs="Times New Roman"/>
-        </w:rPr>
         <w:t>: Tras la presentación, reflexionen sobre lo aprendido y los desafíos enfrentados como grupo.</w:t>
       </w:r>
     </w:p>
     <w:p>
       <w:pPr>
         <w:rPr>
-          <w:rFonts w:cs="Times New Roman"/>
-          <w:b/>
-          <w:bCs/>
-        </w:rPr>
-      </w:pPr>
-      <w:r>
-        <w:rPr>
-          <w:rFonts w:cs="Times New Roman"/>
+          <w:b/>
+          <w:bCs/>
+        </w:rPr>
+      </w:pPr>
+      <w:r>
+        <w:rPr>
           <w:b/>
           <w:bCs/>
         </w:rPr>
@@ -474,22 +348,15 @@
           <w:ilvl w:val="0"/>
           <w:numId w:val="5"/>
         </w:numPr>
-        <w:rPr>
-          <w:rFonts w:cs="Times New Roman"/>
-        </w:rPr>
-      </w:pPr>
-      <w:r>
-        <w:rPr>
-          <w:rFonts w:cs="Times New Roman"/>
+      </w:pPr>
+      <w:r>
+        <w:rPr>
           <w:b/>
           <w:bCs/>
         </w:rPr>
         <w:t>Respeto y escucha activa</w:t>
       </w:r>
       <w:r>
-        <w:rPr>
-          <w:rFonts w:cs="Times New Roman"/>
-        </w:rPr>
         <w:t>: Fomentar un clima de respeto estimula la participación y reduce conflictos.</w:t>
       </w:r>
     </w:p>
@@ -499,22 +366,15 @@
           <w:ilvl w:val="0"/>
           <w:numId w:val="5"/>
         </w:numPr>
-        <w:rPr>
-          <w:rFonts w:cs="Times New Roman"/>
-        </w:rPr>
-      </w:pPr>
-      <w:r>
-        <w:rPr>
-          <w:rFonts w:cs="Times New Roman"/>
+      </w:pPr>
+      <w:r>
+        <w:rPr>
           <w:b/>
           <w:bCs/>
         </w:rPr>
         <w:t>Gestión del estrés</w:t>
       </w:r>
       <w:r>
-        <w:rPr>
-          <w:rFonts w:cs="Times New Roman"/>
-        </w:rPr>
         <w:t>: Un buen control de tiempos reduce la ansiedad y mejora la calidad del trabajo final.</w:t>
       </w:r>
     </w:p>
@@ -524,22 +384,16 @@
           <w:ilvl w:val="0"/>
           <w:numId w:val="5"/>
         </w:numPr>
-        <w:rPr>
-          <w:rFonts w:cs="Times New Roman"/>
-        </w:rPr>
-      </w:pPr>
-      <w:r>
-        <w:rPr>
-          <w:rFonts w:cs="Times New Roman"/>
-          <w:b/>
-          <w:bCs/>
-        </w:rPr>
+      </w:pPr>
+      <w:r>
+        <w:rPr>
+          <w:b/>
+          <w:bCs/>
+        </w:rPr>
+        <w:lastRenderedPageBreak/>
         <w:t>Documenta las reuniones y acuerdos</w:t>
       </w:r>
       <w:r>
-        <w:rPr>
-          <w:rFonts w:cs="Times New Roman"/>
-        </w:rPr>
         <w:t>: Guarda actas o resúmenes para evitar malentendidos.</w:t>
       </w:r>
     </w:p>
@@ -682,7 +536,6 @@
           <w:i/>
           <w:iCs/>
         </w:rPr>
-        <w:lastRenderedPageBreak/>
         <w:t>Consejos para que trabajar en equipo sea agradable y el resultado exitoso</w:t>
       </w:r>
       <w:r>
@@ -819,6 +672,7 @@
         <w:rPr>
           <w:rFonts w:cs="Times New Roman"/>
         </w:rPr>
+        <w:lastRenderedPageBreak/>
         <w:t xml:space="preserve">Umerenkova, A. G., &amp; Flores, J. G. (s. f.). </w:t>
       </w:r>
       <w:r>

</xml_diff>